<commit_message>
added fluent ui modal component
</commit_message>
<xml_diff>
--- a/docs/Creating a new React Monorepo.docx
+++ b/docs/Creating a new React Monorepo.docx
@@ -1,6 +1,6 @@
 
 <file path=word/document.xml><?xml version="1.0" encoding="utf-8"?>
-<w:document xmlns:wpc="http://schemas.microsoft.com/office/word/2010/wordprocessingCanvas" xmlns:cx="http://schemas.microsoft.com/office/drawing/2014/chartex" xmlns:cx1="http://schemas.microsoft.com/office/drawing/2015/9/8/chartex" xmlns:cx2="http://schemas.microsoft.com/office/drawing/2015/10/21/chartex" xmlns:cx3="http://schemas.microsoft.com/office/drawing/2016/5/9/chartex" xmlns:cx4="http://schemas.microsoft.com/office/drawing/2016/5/10/chartex" xmlns:cx5="http://schemas.microsoft.com/office/drawing/2016/5/11/chartex" xmlns:cx6="http://schemas.microsoft.com/office/drawing/2016/5/12/chartex" xmlns:cx7="http://schemas.microsoft.com/office/drawing/2016/5/13/chartex" xmlns:cx8="http://schemas.microsoft.com/office/drawing/2016/5/14/chartex" xmlns:mc="http://schemas.openxmlformats.org/markup-compatibility/2006" xmlns:aink="http://schemas.microsoft.com/office/drawing/2016/ink" xmlns:am3d="http://schemas.microsoft.com/office/drawing/2017/model3d" xmlns:o="urn:schemas-microsoft-com:office:office" xmlns:oel="http://schemas.microsoft.com/office/2019/extlst" xmlns:r="http://schemas.openxmlformats.org/officeDocument/2006/relationships" xmlns:m="http://schemas.openxmlformats.org/officeDocument/2006/math" xmlns:v="urn:schemas-microsoft-com:vml" xmlns:wp14="http://schemas.microsoft.com/office/word/2010/wordprocessingDrawing" xmlns:wp="http://schemas.openxmlformats.org/drawingml/2006/wordprocessingDrawing" xmlns:w10="urn:schemas-microsoft-com:office:word" xmlns:w="http://schemas.openxmlformats.org/wordprocessingml/2006/main" xmlns:w14="http://schemas.microsoft.com/office/word/2010/wordml" xmlns:w15="http://schemas.microsoft.com/office/word/2012/wordml" xmlns:w16cex="http://schemas.microsoft.com/office/word/2018/wordml/cex" xmlns:w16cid="http://schemas.microsoft.com/office/word/2016/wordml/cid" xmlns:w16="http://schemas.microsoft.com/office/word/2018/wordml" xmlns:w16sdtdh="http://schemas.microsoft.com/office/word/2020/wordml/sdtdatahash" xmlns:w16se="http://schemas.microsoft.com/office/word/2015/wordml/symex" xmlns:wpg="http://schemas.microsoft.com/office/word/2010/wordprocessingGroup" xmlns:wpi="http://schemas.microsoft.com/office/word/2010/wordprocessingInk" xmlns:wne="http://schemas.microsoft.com/office/word/2006/wordml" xmlns:wps="http://schemas.microsoft.com/office/word/2010/wordprocessingShape" mc:Ignorable="w14 w15 w16se w16cid w16 w16cex w16sdtdh wp14">
+<w:document xmlns:wpc="http://schemas.microsoft.com/office/word/2010/wordprocessingCanvas" xmlns:cx="http://schemas.microsoft.com/office/drawing/2014/chartex" xmlns:mc="http://schemas.openxmlformats.org/markup-compatibility/2006" xmlns:o="urn:schemas-microsoft-com:office:office" xmlns:r="http://schemas.openxmlformats.org/officeDocument/2006/relationships" xmlns:m="http://schemas.openxmlformats.org/officeDocument/2006/math" xmlns:v="urn:schemas-microsoft-com:vml" xmlns:wp14="http://schemas.microsoft.com/office/word/2010/wordprocessingDrawing" xmlns:wp="http://schemas.openxmlformats.org/drawingml/2006/wordprocessingDrawing" xmlns:w10="urn:schemas-microsoft-com:office:word" xmlns:w="http://schemas.openxmlformats.org/wordprocessingml/2006/main" xmlns:w14="http://schemas.microsoft.com/office/word/2010/wordml" xmlns:w15="http://schemas.microsoft.com/office/word/2012/wordml" xmlns:w16se="http://schemas.microsoft.com/office/word/2015/wordml/symex" xmlns:wpg="http://schemas.microsoft.com/office/word/2010/wordprocessingGroup" xmlns:wpi="http://schemas.microsoft.com/office/word/2010/wordprocessingInk" xmlns:wne="http://schemas.microsoft.com/office/word/2006/wordml" xmlns:wps="http://schemas.microsoft.com/office/word/2010/wordprocessingShape" mc:Ignorable="w14 w15 w16se wp14">
   <w:body>
     <w:p>
       <w:pPr>
@@ -127,8 +127,23 @@
         <w:rPr>
           <w:color w:val="7030A0"/>
         </w:rPr>
-        <w:t xml:space="preserve"> generate @nx/</w:t>
-      </w:r>
+        <w:t xml:space="preserve"> generate @</w:t>
+      </w:r>
+      <w:proofErr w:type="spellStart"/>
+      <w:r>
+        <w:rPr>
+          <w:color w:val="7030A0"/>
+        </w:rPr>
+        <w:t>nx</w:t>
+      </w:r>
+      <w:proofErr w:type="spellEnd"/>
+      <w:r>
+        <w:rPr>
+          <w:color w:val="7030A0"/>
+        </w:rPr>
+        <w:t>/</w:t>
+      </w:r>
+      <w:proofErr w:type="spellStart"/>
       <w:proofErr w:type="gramStart"/>
       <w:r>
         <w:rPr>
@@ -136,6 +151,7 @@
         </w:rPr>
         <w:t>react:library</w:t>
       </w:r>
+      <w:proofErr w:type="spellEnd"/>
       <w:proofErr w:type="gramEnd"/>
       <w:r>
         <w:rPr>
@@ -198,8 +214,23 @@
         <w:rPr>
           <w:color w:val="7030A0"/>
         </w:rPr>
-        <w:t xml:space="preserve"> generate @nx/</w:t>
-      </w:r>
+        <w:t xml:space="preserve"> generate @</w:t>
+      </w:r>
+      <w:proofErr w:type="spellStart"/>
+      <w:r>
+        <w:rPr>
+          <w:color w:val="7030A0"/>
+        </w:rPr>
+        <w:t>nx</w:t>
+      </w:r>
+      <w:proofErr w:type="spellEnd"/>
+      <w:r>
+        <w:rPr>
+          <w:color w:val="7030A0"/>
+        </w:rPr>
+        <w:t>/</w:t>
+      </w:r>
+      <w:proofErr w:type="spellStart"/>
       <w:proofErr w:type="gramStart"/>
       <w:r>
         <w:rPr>
@@ -207,6 +238,7 @@
         </w:rPr>
         <w:t>react:library</w:t>
       </w:r>
+      <w:proofErr w:type="spellEnd"/>
       <w:proofErr w:type="gramEnd"/>
       <w:r>
         <w:rPr>
@@ -269,8 +301,23 @@
         <w:rPr>
           <w:color w:val="7030A0"/>
         </w:rPr>
-        <w:t xml:space="preserve"> generate @nx/</w:t>
-      </w:r>
+        <w:t xml:space="preserve"> generate @</w:t>
+      </w:r>
+      <w:proofErr w:type="spellStart"/>
+      <w:r>
+        <w:rPr>
+          <w:color w:val="7030A0"/>
+        </w:rPr>
+        <w:t>nx</w:t>
+      </w:r>
+      <w:proofErr w:type="spellEnd"/>
+      <w:r>
+        <w:rPr>
+          <w:color w:val="7030A0"/>
+        </w:rPr>
+        <w:t>/</w:t>
+      </w:r>
+      <w:proofErr w:type="spellStart"/>
       <w:proofErr w:type="gramStart"/>
       <w:r>
         <w:rPr>
@@ -278,6 +325,7 @@
         </w:rPr>
         <w:t>react:library</w:t>
       </w:r>
+      <w:proofErr w:type="spellEnd"/>
       <w:proofErr w:type="gramEnd"/>
       <w:r>
         <w:rPr>
@@ -340,8 +388,23 @@
         <w:rPr>
           <w:color w:val="7030A0"/>
         </w:rPr>
-        <w:t xml:space="preserve"> generate @nx/</w:t>
-      </w:r>
+        <w:t xml:space="preserve"> generate @</w:t>
+      </w:r>
+      <w:proofErr w:type="spellStart"/>
+      <w:r>
+        <w:rPr>
+          <w:color w:val="7030A0"/>
+        </w:rPr>
+        <w:t>nx</w:t>
+      </w:r>
+      <w:proofErr w:type="spellEnd"/>
+      <w:r>
+        <w:rPr>
+          <w:color w:val="7030A0"/>
+        </w:rPr>
+        <w:t>/</w:t>
+      </w:r>
+      <w:proofErr w:type="spellStart"/>
       <w:proofErr w:type="gramStart"/>
       <w:r>
         <w:rPr>
@@ -349,6 +412,7 @@
         </w:rPr>
         <w:t>react:library</w:t>
       </w:r>
+      <w:proofErr w:type="spellEnd"/>
       <w:proofErr w:type="gramEnd"/>
       <w:r>
         <w:rPr>
@@ -437,8 +501,23 @@
         <w:rPr>
           <w:color w:val="7030A0"/>
         </w:rPr>
-        <w:t xml:space="preserve"> generate @nx/</w:t>
-      </w:r>
+        <w:t xml:space="preserve"> generate @</w:t>
+      </w:r>
+      <w:proofErr w:type="spellStart"/>
+      <w:r>
+        <w:rPr>
+          <w:color w:val="7030A0"/>
+        </w:rPr>
+        <w:t>nx</w:t>
+      </w:r>
+      <w:proofErr w:type="spellEnd"/>
+      <w:r>
+        <w:rPr>
+          <w:color w:val="7030A0"/>
+        </w:rPr>
+        <w:t>/</w:t>
+      </w:r>
+      <w:proofErr w:type="spellStart"/>
       <w:proofErr w:type="gramStart"/>
       <w:r>
         <w:rPr>
@@ -446,6 +525,7 @@
         </w:rPr>
         <w:t>react:component</w:t>
       </w:r>
+      <w:proofErr w:type="spellEnd"/>
       <w:proofErr w:type="gramEnd"/>
       <w:r>
         <w:rPr>
@@ -508,8 +588,23 @@
         <w:rPr>
           <w:color w:val="7030A0"/>
         </w:rPr>
-        <w:t xml:space="preserve"> generate @nx/</w:t>
-      </w:r>
+        <w:t xml:space="preserve"> generate @</w:t>
+      </w:r>
+      <w:proofErr w:type="spellStart"/>
+      <w:r>
+        <w:rPr>
+          <w:color w:val="7030A0"/>
+        </w:rPr>
+        <w:t>nx</w:t>
+      </w:r>
+      <w:proofErr w:type="spellEnd"/>
+      <w:r>
+        <w:rPr>
+          <w:color w:val="7030A0"/>
+        </w:rPr>
+        <w:t>/</w:t>
+      </w:r>
+      <w:proofErr w:type="spellStart"/>
       <w:proofErr w:type="gramStart"/>
       <w:r>
         <w:rPr>
@@ -517,6 +612,7 @@
         </w:rPr>
         <w:t>react:component</w:t>
       </w:r>
+      <w:proofErr w:type="spellEnd"/>
       <w:proofErr w:type="gramEnd"/>
       <w:r>
         <w:rPr>
@@ -579,8 +675,23 @@
         <w:rPr>
           <w:color w:val="7030A0"/>
         </w:rPr>
-        <w:t xml:space="preserve"> generate @nx/</w:t>
-      </w:r>
+        <w:t xml:space="preserve"> generate @</w:t>
+      </w:r>
+      <w:proofErr w:type="spellStart"/>
+      <w:r>
+        <w:rPr>
+          <w:color w:val="7030A0"/>
+        </w:rPr>
+        <w:t>nx</w:t>
+      </w:r>
+      <w:proofErr w:type="spellEnd"/>
+      <w:r>
+        <w:rPr>
+          <w:color w:val="7030A0"/>
+        </w:rPr>
+        <w:t>/</w:t>
+      </w:r>
+      <w:proofErr w:type="spellStart"/>
       <w:proofErr w:type="gramStart"/>
       <w:r>
         <w:rPr>
@@ -588,6 +699,7 @@
         </w:rPr>
         <w:t>react:component</w:t>
       </w:r>
+      <w:proofErr w:type="spellEnd"/>
       <w:proofErr w:type="gramEnd"/>
       <w:r>
         <w:rPr>
@@ -650,8 +762,23 @@
         <w:rPr>
           <w:color w:val="7030A0"/>
         </w:rPr>
-        <w:t xml:space="preserve"> generate @nx/</w:t>
-      </w:r>
+        <w:t xml:space="preserve"> generate @</w:t>
+      </w:r>
+      <w:proofErr w:type="spellStart"/>
+      <w:r>
+        <w:rPr>
+          <w:color w:val="7030A0"/>
+        </w:rPr>
+        <w:t>nx</w:t>
+      </w:r>
+      <w:proofErr w:type="spellEnd"/>
+      <w:r>
+        <w:rPr>
+          <w:color w:val="7030A0"/>
+        </w:rPr>
+        <w:t>/</w:t>
+      </w:r>
+      <w:proofErr w:type="spellStart"/>
       <w:proofErr w:type="gramStart"/>
       <w:r>
         <w:rPr>
@@ -659,6 +786,7 @@
         </w:rPr>
         <w:t>react:component</w:t>
       </w:r>
+      <w:proofErr w:type="spellEnd"/>
       <w:proofErr w:type="gramEnd"/>
       <w:r>
         <w:rPr>
@@ -709,6 +837,119 @@
           <w:color w:val="7030A0"/>
         </w:rPr>
       </w:pPr>
+      <w:bookmarkStart w:id="0" w:name="_GoBack"/>
+      <w:proofErr w:type="spellStart"/>
+      <w:r>
+        <w:rPr>
+          <w:color w:val="7030A0"/>
+        </w:rPr>
+        <w:t>nx</w:t>
+      </w:r>
+      <w:proofErr w:type="spellEnd"/>
+      <w:r>
+        <w:rPr>
+          <w:color w:val="7030A0"/>
+        </w:rPr>
+        <w:t xml:space="preserve"> generate @</w:t>
+      </w:r>
+      <w:proofErr w:type="spellStart"/>
+      <w:r>
+        <w:rPr>
+          <w:color w:val="7030A0"/>
+        </w:rPr>
+        <w:t>nx</w:t>
+      </w:r>
+      <w:proofErr w:type="spellEnd"/>
+      <w:r>
+        <w:rPr>
+          <w:color w:val="7030A0"/>
+        </w:rPr>
+        <w:t>/</w:t>
+      </w:r>
+      <w:proofErr w:type="spellStart"/>
+      <w:proofErr w:type="gramStart"/>
+      <w:r>
+        <w:rPr>
+          <w:color w:val="7030A0"/>
+        </w:rPr>
+        <w:t>react:component</w:t>
+      </w:r>
+      <w:proofErr w:type="spellEnd"/>
+      <w:proofErr w:type="gramEnd"/>
+      <w:r>
+        <w:rPr>
+          <w:color w:val="7030A0"/>
+        </w:rPr>
+        <w:t xml:space="preserve"> </w:t>
+      </w:r>
+      <w:r>
+        <w:rPr>
+          <w:color w:val="7030A0"/>
+        </w:rPr>
+        <w:t>dialog</w:t>
+      </w:r>
+      <w:r>
+        <w:rPr>
+          <w:color w:val="7030A0"/>
+        </w:rPr>
+        <w:t xml:space="preserve"> --directory=libs/task-manager/features/</w:t>
+      </w:r>
+      <w:r>
+        <w:rPr>
+          <w:color w:val="7030A0"/>
+        </w:rPr>
+        <w:t>common/dialog</w:t>
+      </w:r>
+      <w:r>
+        <w:rPr>
+          <w:color w:val="7030A0"/>
+        </w:rPr>
+        <w:t xml:space="preserve"> --</w:t>
+      </w:r>
+      <w:proofErr w:type="spellStart"/>
+      <w:r>
+        <w:rPr>
+          <w:color w:val="7030A0"/>
+        </w:rPr>
+        <w:t>unitTestRunner</w:t>
+      </w:r>
+      <w:proofErr w:type="spellEnd"/>
+      <w:r>
+        <w:rPr>
+          <w:color w:val="7030A0"/>
+        </w:rPr>
+        <w:t>=</w:t>
+      </w:r>
+      <w:proofErr w:type="spellStart"/>
+      <w:r>
+        <w:rPr>
+          <w:color w:val="7030A0"/>
+        </w:rPr>
+        <w:t>vitest</w:t>
+      </w:r>
+      <w:proofErr w:type="spellEnd"/>
+      <w:r>
+        <w:rPr>
+          <w:color w:val="7030A0"/>
+        </w:rPr>
+        <w:t xml:space="preserve"> --bundler=</w:t>
+      </w:r>
+      <w:proofErr w:type="spellStart"/>
+      <w:r>
+        <w:rPr>
+          <w:color w:val="7030A0"/>
+        </w:rPr>
+        <w:t>vite</w:t>
+      </w:r>
+      <w:bookmarkEnd w:id="0"/>
+      <w:proofErr w:type="spellEnd"/>
+    </w:p>
+    <w:p>
+      <w:pPr>
+        <w:rPr>
+          <w:color w:val="7030A0"/>
+        </w:rPr>
+      </w:pPr>
     </w:p>
     <w:p>
       <w:r>
@@ -726,6 +967,7 @@
         <w:rPr>
           <w:color w:val="7030A0"/>
         </w:rPr>
+        <w:lastRenderedPageBreak/>
         <w:t>nx</w:t>
       </w:r>
       <w:proofErr w:type="spellEnd"/>
@@ -733,8 +975,23 @@
         <w:rPr>
           <w:color w:val="7030A0"/>
         </w:rPr>
-        <w:t xml:space="preserve"> generate @nx/</w:t>
-      </w:r>
+        <w:t xml:space="preserve"> generate @</w:t>
+      </w:r>
+      <w:proofErr w:type="spellStart"/>
+      <w:r>
+        <w:rPr>
+          <w:color w:val="7030A0"/>
+        </w:rPr>
+        <w:t>nx</w:t>
+      </w:r>
+      <w:proofErr w:type="spellEnd"/>
+      <w:r>
+        <w:rPr>
+          <w:color w:val="7030A0"/>
+        </w:rPr>
+        <w:t>/</w:t>
+      </w:r>
+      <w:proofErr w:type="spellStart"/>
       <w:proofErr w:type="gramStart"/>
       <w:r>
         <w:rPr>
@@ -742,12 +999,41 @@
         </w:rPr>
         <w:t>react:library</w:t>
       </w:r>
+      <w:proofErr w:type="spellEnd"/>
       <w:proofErr w:type="gramEnd"/>
       <w:r>
         <w:rPr>
           <w:color w:val="7030A0"/>
         </w:rPr>
-        <w:t xml:space="preserve"> date-utils --directory=libs/task-manager/core/date-utils --</w:t>
+        <w:t xml:space="preserve"> date-</w:t>
+      </w:r>
+      <w:proofErr w:type="spellStart"/>
+      <w:r>
+        <w:rPr>
+          <w:color w:val="7030A0"/>
+        </w:rPr>
+        <w:t>utils</w:t>
+      </w:r>
+      <w:proofErr w:type="spellEnd"/>
+      <w:r>
+        <w:rPr>
+          <w:color w:val="7030A0"/>
+        </w:rPr>
+        <w:t xml:space="preserve"> --directory=libs/task-manager/core/date-</w:t>
+      </w:r>
+      <w:proofErr w:type="spellStart"/>
+      <w:r>
+        <w:rPr>
+          <w:color w:val="7030A0"/>
+        </w:rPr>
+        <w:t>utils</w:t>
+      </w:r>
+      <w:proofErr w:type="spellEnd"/>
+      <w:r>
+        <w:rPr>
+          <w:color w:val="7030A0"/>
+        </w:rPr>
+        <w:t xml:space="preserve"> --</w:t>
       </w:r>
       <w:proofErr w:type="spellStart"/>
       <w:r>
@@ -804,8 +1090,23 @@
         <w:rPr>
           <w:color w:val="7030A0"/>
         </w:rPr>
-        <w:t xml:space="preserve"> generate @nx/</w:t>
-      </w:r>
+        <w:t xml:space="preserve"> generate @</w:t>
+      </w:r>
+      <w:proofErr w:type="spellStart"/>
+      <w:r>
+        <w:rPr>
+          <w:color w:val="7030A0"/>
+        </w:rPr>
+        <w:t>nx</w:t>
+      </w:r>
+      <w:proofErr w:type="spellEnd"/>
+      <w:r>
+        <w:rPr>
+          <w:color w:val="7030A0"/>
+        </w:rPr>
+        <w:t>/</w:t>
+      </w:r>
+      <w:proofErr w:type="spellStart"/>
       <w:proofErr w:type="gramStart"/>
       <w:r>
         <w:rPr>
@@ -813,12 +1114,41 @@
         </w:rPr>
         <w:t>react:library</w:t>
       </w:r>
+      <w:proofErr w:type="spellEnd"/>
       <w:proofErr w:type="gramEnd"/>
       <w:r>
         <w:rPr>
           <w:color w:val="7030A0"/>
         </w:rPr>
-        <w:t xml:space="preserve"> validation-utils --directory=libs/task-manager/core/validation-utils --</w:t>
+        <w:t xml:space="preserve"> validation-</w:t>
+      </w:r>
+      <w:proofErr w:type="spellStart"/>
+      <w:r>
+        <w:rPr>
+          <w:color w:val="7030A0"/>
+        </w:rPr>
+        <w:t>utils</w:t>
+      </w:r>
+      <w:proofErr w:type="spellEnd"/>
+      <w:r>
+        <w:rPr>
+          <w:color w:val="7030A0"/>
+        </w:rPr>
+        <w:t xml:space="preserve"> --directory=libs/task-manager/core/validation-</w:t>
+      </w:r>
+      <w:proofErr w:type="spellStart"/>
+      <w:r>
+        <w:rPr>
+          <w:color w:val="7030A0"/>
+        </w:rPr>
+        <w:t>utils</w:t>
+      </w:r>
+      <w:proofErr w:type="spellEnd"/>
+      <w:r>
+        <w:rPr>
+          <w:color w:val="7030A0"/>
+        </w:rPr>
+        <w:t xml:space="preserve"> --</w:t>
       </w:r>
       <w:proofErr w:type="spellStart"/>
       <w:r>
@@ -950,8 +1280,23 @@
         <w:rPr>
           <w:color w:val="7030A0"/>
         </w:rPr>
-        <w:t xml:space="preserve"> g @nx/</w:t>
-      </w:r>
+        <w:t xml:space="preserve"> g @</w:t>
+      </w:r>
+      <w:proofErr w:type="spellStart"/>
+      <w:r>
+        <w:rPr>
+          <w:color w:val="7030A0"/>
+        </w:rPr>
+        <w:t>nx</w:t>
+      </w:r>
+      <w:proofErr w:type="spellEnd"/>
+      <w:r>
+        <w:rPr>
+          <w:color w:val="7030A0"/>
+        </w:rPr>
+        <w:t>/</w:t>
+      </w:r>
+      <w:proofErr w:type="spellStart"/>
       <w:proofErr w:type="gramStart"/>
       <w:r>
         <w:rPr>
@@ -959,6 +1304,7 @@
         </w:rPr>
         <w:t>workspace:remove</w:t>
       </w:r>
+      <w:proofErr w:type="spellEnd"/>
       <w:proofErr w:type="gramEnd"/>
       <w:r>
         <w:rPr>
@@ -976,452 +1322,6 @@
     </w:p>
     <w:p>
       <w:r>
-        <w:t>Generate Commands:</w:t>
-      </w:r>
-    </w:p>
-    <w:p>
-      <w:r>
-        <w:t>1. Generate Librari</w:t>
-      </w:r>
-      <w:r>
-        <w:t>es:</w:t>
-      </w:r>
-    </w:p>
-    <w:p>
-      <w:pPr>
-        <w:rPr>
-          <w:color w:val="7030A0"/>
-        </w:rPr>
-      </w:pPr>
-      <w:proofErr w:type="spellStart"/>
-      <w:r>
-        <w:rPr>
-          <w:color w:val="7030A0"/>
-        </w:rPr>
-        <w:t>nx</w:t>
-      </w:r>
-      <w:proofErr w:type="spellEnd"/>
-      <w:r>
-        <w:rPr>
-          <w:color w:val="7030A0"/>
-        </w:rPr>
-        <w:t xml:space="preserve"> generate @nx/</w:t>
-      </w:r>
-      <w:proofErr w:type="gramStart"/>
-      <w:r>
-        <w:rPr>
-          <w:color w:val="7030A0"/>
-        </w:rPr>
-        <w:t>react:library</w:t>
-      </w:r>
-      <w:proofErr w:type="gramEnd"/>
-      <w:r>
-        <w:rPr>
-          <w:color w:val="7030A0"/>
-        </w:rPr>
-        <w:t xml:space="preserve"> task-manager-features --directory=libs/task-manager/features --</w:t>
-      </w:r>
-      <w:proofErr w:type="spellStart"/>
-      <w:r>
-        <w:rPr>
-          <w:color w:val="7030A0"/>
-        </w:rPr>
-        <w:t>unitTestRunner</w:t>
-      </w:r>
-      <w:proofErr w:type="spellEnd"/>
-      <w:r>
-        <w:rPr>
-          <w:color w:val="7030A0"/>
-        </w:rPr>
-        <w:t>=</w:t>
-      </w:r>
-      <w:proofErr w:type="spellStart"/>
-      <w:r>
-        <w:rPr>
-          <w:color w:val="7030A0"/>
-        </w:rPr>
-        <w:t>vitest</w:t>
-      </w:r>
-      <w:proofErr w:type="spellEnd"/>
-      <w:r>
-        <w:rPr>
-          <w:color w:val="7030A0"/>
-        </w:rPr>
-        <w:t xml:space="preserve"> --bundler=</w:t>
-      </w:r>
-      <w:proofErr w:type="spellStart"/>
-      <w:r>
-        <w:rPr>
-          <w:color w:val="7030A0"/>
-        </w:rPr>
-        <w:t>vite</w:t>
-      </w:r>
-      <w:proofErr w:type="spellEnd"/>
-    </w:p>
-    <w:p>
-      <w:pPr>
-        <w:rPr>
-          <w:color w:val="7030A0"/>
-        </w:rPr>
-      </w:pPr>
-      <w:proofErr w:type="spellStart"/>
-      <w:r>
-        <w:rPr>
-          <w:color w:val="7030A0"/>
-        </w:rPr>
-        <w:t>nx</w:t>
-      </w:r>
-      <w:proofErr w:type="spellEnd"/>
-      <w:r>
-        <w:rPr>
-          <w:color w:val="7030A0"/>
-        </w:rPr>
-        <w:t xml:space="preserve"> generate @nx/</w:t>
-      </w:r>
-      <w:proofErr w:type="gramStart"/>
-      <w:r>
-        <w:rPr>
-          <w:color w:val="7030A0"/>
-        </w:rPr>
-        <w:t>react:library</w:t>
-      </w:r>
-      <w:proofErr w:type="gramEnd"/>
-      <w:r>
-        <w:rPr>
-          <w:color w:val="7030A0"/>
-        </w:rPr>
-        <w:t xml:space="preserve"> task-manager-core --directory=libs/task-manager/core --</w:t>
-      </w:r>
-      <w:proofErr w:type="spellStart"/>
-      <w:r>
-        <w:rPr>
-          <w:color w:val="7030A0"/>
-        </w:rPr>
-        <w:t>unitTestRunner</w:t>
-      </w:r>
-      <w:proofErr w:type="spellEnd"/>
-      <w:r>
-        <w:rPr>
-          <w:color w:val="7030A0"/>
-        </w:rPr>
-        <w:t>=</w:t>
-      </w:r>
-      <w:proofErr w:type="spellStart"/>
-      <w:r>
-        <w:rPr>
-          <w:color w:val="7030A0"/>
-        </w:rPr>
-        <w:t>vitest</w:t>
-      </w:r>
-      <w:proofErr w:type="spellEnd"/>
-      <w:r>
-        <w:rPr>
-          <w:color w:val="7030A0"/>
-        </w:rPr>
-        <w:t xml:space="preserve"> --bundler=</w:t>
-      </w:r>
-      <w:proofErr w:type="spellStart"/>
-      <w:r>
-        <w:rPr>
-          <w:color w:val="7030A0"/>
-        </w:rPr>
-        <w:t>vite</w:t>
-      </w:r>
-      <w:proofErr w:type="spellEnd"/>
-    </w:p>
-    <w:p>
-      <w:pPr>
-        <w:rPr>
-          <w:color w:val="7030A0"/>
-        </w:rPr>
-      </w:pPr>
-      <w:proofErr w:type="spellStart"/>
-      <w:r>
-        <w:rPr>
-          <w:color w:val="7030A0"/>
-        </w:rPr>
-        <w:t>nx</w:t>
-      </w:r>
-      <w:proofErr w:type="spellEnd"/>
-      <w:r>
-        <w:rPr>
-          <w:color w:val="7030A0"/>
-        </w:rPr>
-        <w:t xml:space="preserve"> generate @nx/</w:t>
-      </w:r>
-      <w:proofErr w:type="gramStart"/>
-      <w:r>
-        <w:rPr>
-          <w:color w:val="7030A0"/>
-        </w:rPr>
-        <w:t>react:library</w:t>
-      </w:r>
-      <w:proofErr w:type="gramEnd"/>
-      <w:r>
-        <w:rPr>
-          <w:color w:val="7030A0"/>
-        </w:rPr>
-        <w:t xml:space="preserve"> task-manager-shared --directory=libs/task-manager/shared --</w:t>
-      </w:r>
-      <w:proofErr w:type="spellStart"/>
-      <w:r>
-        <w:rPr>
-          <w:color w:val="7030A0"/>
-        </w:rPr>
-        <w:t>unitTestRunner</w:t>
-      </w:r>
-      <w:proofErr w:type="spellEnd"/>
-      <w:r>
-        <w:rPr>
-          <w:color w:val="7030A0"/>
-        </w:rPr>
-        <w:t>=</w:t>
-      </w:r>
-      <w:proofErr w:type="spellStart"/>
-      <w:r>
-        <w:rPr>
-          <w:color w:val="7030A0"/>
-        </w:rPr>
-        <w:t>vitest</w:t>
-      </w:r>
-      <w:proofErr w:type="spellEnd"/>
-      <w:r>
-        <w:rPr>
-          <w:color w:val="7030A0"/>
-        </w:rPr>
-        <w:t xml:space="preserve"> --bundler=</w:t>
-      </w:r>
-      <w:proofErr w:type="spellStart"/>
-      <w:r>
-        <w:rPr>
-          <w:color w:val="7030A0"/>
-        </w:rPr>
-        <w:t>vite</w:t>
-      </w:r>
-      <w:proofErr w:type="spellEnd"/>
-    </w:p>
-    <w:p>
-      <w:pPr>
-        <w:rPr>
-          <w:color w:val="7030A0"/>
-        </w:rPr>
-      </w:pPr>
-      <w:proofErr w:type="spellStart"/>
-      <w:r>
-        <w:rPr>
-          <w:color w:val="7030A0"/>
-        </w:rPr>
-        <w:t>nx</w:t>
-      </w:r>
-      <w:proofErr w:type="spellEnd"/>
-      <w:r>
-        <w:rPr>
-          <w:color w:val="7030A0"/>
-        </w:rPr>
-        <w:t xml:space="preserve"> generate @nx/</w:t>
-      </w:r>
-      <w:proofErr w:type="gramStart"/>
-      <w:r>
-        <w:rPr>
-          <w:color w:val="7030A0"/>
-        </w:rPr>
-        <w:t>react:library</w:t>
-      </w:r>
-      <w:proofErr w:type="gramEnd"/>
-      <w:r>
-        <w:rPr>
-          <w:color w:val="7030A0"/>
-        </w:rPr>
-        <w:t xml:space="preserve"> task-manager-interfaces --directory=libs/task-manager/interfaces --</w:t>
-      </w:r>
-      <w:proofErr w:type="spellStart"/>
-      <w:r>
-        <w:rPr>
-          <w:color w:val="7030A0"/>
-        </w:rPr>
-        <w:t>unitTestRunner</w:t>
-      </w:r>
-      <w:proofErr w:type="spellEnd"/>
-      <w:r>
-        <w:rPr>
-          <w:color w:val="7030A0"/>
-        </w:rPr>
-        <w:t>=</w:t>
-      </w:r>
-      <w:proofErr w:type="spellStart"/>
-      <w:r>
-        <w:rPr>
-          <w:color w:val="7030A0"/>
-        </w:rPr>
-        <w:t>vitest</w:t>
-      </w:r>
-      <w:proofErr w:type="spellEnd"/>
-      <w:r>
-        <w:rPr>
-          <w:color w:val="7030A0"/>
-        </w:rPr>
-        <w:t xml:space="preserve"> --bundler=</w:t>
-      </w:r>
-      <w:proofErr w:type="spellStart"/>
-      <w:r>
-        <w:rPr>
-          <w:color w:val="7030A0"/>
-        </w:rPr>
-        <w:t>vite</w:t>
-      </w:r>
-      <w:proofErr w:type="spellEnd"/>
-    </w:p>
-    <w:p>
-      <w:pPr>
-        <w:rPr>
-          <w:color w:val="7030A0"/>
-        </w:rPr>
-      </w:pPr>
-      <w:proofErr w:type="spellStart"/>
-      <w:r>
-        <w:rPr>
-          <w:color w:val="7030A0"/>
-        </w:rPr>
-        <w:t>nx</w:t>
-      </w:r>
-      <w:proofErr w:type="spellEnd"/>
-      <w:r>
-        <w:rPr>
-          <w:color w:val="7030A0"/>
-        </w:rPr>
-        <w:t xml:space="preserve"> generate @nx/</w:t>
-      </w:r>
-      <w:proofErr w:type="gramStart"/>
-      <w:r>
-        <w:rPr>
-          <w:color w:val="7030A0"/>
-        </w:rPr>
-        <w:t>react:library</w:t>
-      </w:r>
-      <w:proofErr w:type="gramEnd"/>
-      <w:r>
-        <w:rPr>
-          <w:color w:val="7030A0"/>
-        </w:rPr>
-        <w:t xml:space="preserve"> task-manager-testing-utils --directory=libs/task-manager/testing-utils --</w:t>
-      </w:r>
-      <w:proofErr w:type="spellStart"/>
-      <w:r>
-        <w:rPr>
-          <w:color w:val="7030A0"/>
-        </w:rPr>
-        <w:t>unitTestRunner</w:t>
-      </w:r>
-      <w:proofErr w:type="spellEnd"/>
-      <w:r>
-        <w:rPr>
-          <w:color w:val="7030A0"/>
-        </w:rPr>
-        <w:t>=</w:t>
-      </w:r>
-      <w:proofErr w:type="spellStart"/>
-      <w:r>
-        <w:rPr>
-          <w:color w:val="7030A0"/>
-        </w:rPr>
-        <w:t>vitest</w:t>
-      </w:r>
-      <w:proofErr w:type="spellEnd"/>
-      <w:r>
-        <w:rPr>
-          <w:color w:val="7030A0"/>
-        </w:rPr>
-        <w:t xml:space="preserve"> --bundler=</w:t>
-      </w:r>
-      <w:proofErr w:type="spellStart"/>
-      <w:r>
-        <w:rPr>
-          <w:color w:val="7030A0"/>
-        </w:rPr>
-        <w:t>vite</w:t>
-      </w:r>
-      <w:proofErr w:type="spellEnd"/>
-    </w:p>
-    <w:p>
-      <w:pPr>
-        <w:rPr>
-          <w:color w:val="7030A0"/>
-        </w:rPr>
-      </w:pPr>
-      <w:proofErr w:type="spellStart"/>
-      <w:r>
-        <w:rPr>
-          <w:color w:val="7030A0"/>
-        </w:rPr>
-        <w:t>nx</w:t>
-      </w:r>
-      <w:proofErr w:type="spellEnd"/>
-      <w:r>
-        <w:rPr>
-          <w:color w:val="7030A0"/>
-        </w:rPr>
-        <w:t xml:space="preserve"> generate @nx/</w:t>
-      </w:r>
-      <w:proofErr w:type="gramStart"/>
-      <w:r>
-        <w:rPr>
-          <w:color w:val="7030A0"/>
-        </w:rPr>
-        <w:t>react:library</w:t>
-      </w:r>
-      <w:proofErr w:type="gramEnd"/>
-      <w:r>
-        <w:rPr>
-          <w:color w:val="7030A0"/>
-        </w:rPr>
-        <w:t xml:space="preserve"> task-manager-deployment --directory=libs/task-manager/deployment --</w:t>
-      </w:r>
-      <w:proofErr w:type="spellStart"/>
-      <w:r>
-        <w:rPr>
-          <w:color w:val="7030A0"/>
-        </w:rPr>
-        <w:t>unitTestRunner</w:t>
-      </w:r>
-      <w:proofErr w:type="spellEnd"/>
-      <w:r>
-        <w:rPr>
-          <w:color w:val="7030A0"/>
-        </w:rPr>
-        <w:t>=</w:t>
-      </w:r>
-      <w:proofErr w:type="spellStart"/>
-      <w:r>
-        <w:rPr>
-          <w:color w:val="7030A0"/>
-        </w:rPr>
-        <w:t>vitest</w:t>
-      </w:r>
-      <w:proofErr w:type="spellEnd"/>
-      <w:r>
-        <w:rPr>
-          <w:color w:val="7030A0"/>
-        </w:rPr>
-        <w:t xml:space="preserve"> --bundler=</w:t>
-      </w:r>
-      <w:proofErr w:type="spellStart"/>
-      <w:r>
-        <w:rPr>
-          <w:color w:val="7030A0"/>
-        </w:rPr>
-        <w:t>vite</w:t>
-      </w:r>
-      <w:proofErr w:type="spellEnd"/>
-    </w:p>
-    <w:p>
-      <w:pPr>
-        <w:rPr>
-          <w:color w:val="7030A0"/>
-        </w:rPr>
-      </w:pPr>
-    </w:p>
-    <w:p>
-      <w:r>
         <w:t>Install React Fluent U</w:t>
       </w:r>
       <w:r>
@@ -1432,6 +1332,14 @@
       </w:r>
     </w:p>
     <w:p>
+      <w:r>
+        <w:t xml:space="preserve">Reference: </w:t>
+      </w:r>
+      <w:r>
+        <w:t>https://www.npmjs.com/package/@fluentui/react-components</w:t>
+      </w:r>
+    </w:p>
+    <w:p>
       <w:pPr>
         <w:rPr>
           <w:color w:val="7030A0"/>
@@ -1463,16 +1371,22 @@
         <w:rPr>
           <w:color w:val="7030A0"/>
         </w:rPr>
-        <w:t> @fluentui/react-</w:t>
-      </w:r>
-      <w:proofErr w:type="gramStart"/>
-      <w:r>
-        <w:rPr>
-          <w:color w:val="7030A0"/>
-        </w:rPr>
-        <w:t>components</w:t>
-      </w:r>
-      <w:proofErr w:type="gramEnd"/>
+        <w:t> @</w:t>
+      </w:r>
+      <w:proofErr w:type="spellStart"/>
+      <w:r>
+        <w:rPr>
+          <w:color w:val="7030A0"/>
+        </w:rPr>
+        <w:t>fluentui</w:t>
+      </w:r>
+      <w:proofErr w:type="spellEnd"/>
+      <w:r>
+        <w:rPr>
+          <w:color w:val="7030A0"/>
+        </w:rPr>
+        <w:t>/react-components</w:t>
+      </w:r>
     </w:p>
     <w:p>
       <w:pPr>
@@ -1532,16 +1446,8 @@
         <w:rPr>
           <w:color w:val="7030A0"/>
         </w:rPr>
-        <w:t>-</w:t>
-      </w:r>
-      <w:proofErr w:type="gramStart"/>
-      <w:r>
-        <w:rPr>
-          <w:color w:val="7030A0"/>
-        </w:rPr>
-        <w:t>server</w:t>
-      </w:r>
-      <w:proofErr w:type="gramEnd"/>
+        <w:t>-server</w:t>
+      </w:r>
     </w:p>
     <w:p>
       <w:pPr>
@@ -1600,7 +1506,6 @@
         <w:t> </w:t>
       </w:r>
       <w:proofErr w:type="spellStart"/>
-      <w:proofErr w:type="gramStart"/>
       <w:r>
         <w:rPr>
           <w:rFonts w:ascii="Consolas" w:hAnsi="Consolas"/>
@@ -1612,7 +1517,6 @@
         <w:t>axios</w:t>
       </w:r>
       <w:proofErr w:type="spellEnd"/>
-      <w:proofErr w:type="gramEnd"/>
     </w:p>
     <w:p>
       <w:pPr>
@@ -1668,7 +1572,7 @@
 </file>
 
 <file path=word/styles.xml><?xml version="1.0" encoding="utf-8"?>
-<w:styles xmlns:mc="http://schemas.openxmlformats.org/markup-compatibility/2006" xmlns:r="http://schemas.openxmlformats.org/officeDocument/2006/relationships" xmlns:w="http://schemas.openxmlformats.org/wordprocessingml/2006/main" xmlns:w14="http://schemas.microsoft.com/office/word/2010/wordml" xmlns:w15="http://schemas.microsoft.com/office/word/2012/wordml" xmlns:w16cex="http://schemas.microsoft.com/office/word/2018/wordml/cex" xmlns:w16cid="http://schemas.microsoft.com/office/word/2016/wordml/cid" xmlns:w16="http://schemas.microsoft.com/office/word/2018/wordml" xmlns:w16sdtdh="http://schemas.microsoft.com/office/word/2020/wordml/sdtdatahash" xmlns:w16se="http://schemas.microsoft.com/office/word/2015/wordml/symex" mc:Ignorable="w14 w15 w16se w16cid w16 w16cex w16sdtdh">
+<w:styles xmlns:mc="http://schemas.openxmlformats.org/markup-compatibility/2006" xmlns:r="http://schemas.openxmlformats.org/officeDocument/2006/relationships" xmlns:w="http://schemas.openxmlformats.org/wordprocessingml/2006/main" xmlns:w14="http://schemas.microsoft.com/office/word/2010/wordml" xmlns:w15="http://schemas.microsoft.com/office/word/2012/wordml" xmlns:w16se="http://schemas.microsoft.com/office/word/2015/wordml/symex" mc:Ignorable="w14 w15 w16se">
   <w:docDefaults>
     <w:rPrDefault>
       <w:rPr>
@@ -1684,7 +1588,7 @@
       </w:pPr>
     </w:pPrDefault>
   </w:docDefaults>
-  <w:latentStyles w:defLockedState="0" w:defUIPriority="99" w:defSemiHidden="0" w:defUnhideWhenUsed="0" w:defQFormat="0" w:count="376">
+  <w:latentStyles w:defLockedState="0" w:defUIPriority="99" w:defSemiHidden="0" w:defUnhideWhenUsed="0" w:defQFormat="0" w:count="371">
     <w:lsdException w:name="Normal" w:uiPriority="0" w:qFormat="1"/>
     <w:lsdException w:name="heading 1" w:uiPriority="9" w:qFormat="1"/>
     <w:lsdException w:name="heading 2" w:semiHidden="1" w:uiPriority="9" w:unhideWhenUsed="1" w:qFormat="1"/>
@@ -2056,11 +1960,6 @@
     <w:lsdException w:name="List Table 5 Dark Accent 6" w:uiPriority="50"/>
     <w:lsdException w:name="List Table 6 Colorful Accent 6" w:uiPriority="51"/>
     <w:lsdException w:name="List Table 7 Colorful Accent 6" w:uiPriority="52"/>
-    <w:lsdException w:name="Mention" w:semiHidden="1" w:unhideWhenUsed="1"/>
-    <w:lsdException w:name="Smart Hyperlink" w:semiHidden="1" w:unhideWhenUsed="1"/>
-    <w:lsdException w:name="Hashtag" w:semiHidden="1" w:unhideWhenUsed="1"/>
-    <w:lsdException w:name="Unresolved Mention" w:semiHidden="1" w:unhideWhenUsed="1"/>
-    <w:lsdException w:name="Smart Link" w:semiHidden="1" w:unhideWhenUsed="1"/>
   </w:latentStyles>
   <w:style w:type="paragraph" w:default="1" w:styleId="Normal">
     <w:name w:val="Normal"/>

</xml_diff>

<commit_message>
added delete confirm and complete task button
</commit_message>
<xml_diff>
--- a/docs/Creating a new React Monorepo.docx
+++ b/docs/Creating a new React Monorepo.docx
@@ -1176,6 +1176,7 @@
         <w:t>/</w:t>
       </w:r>
       <w:proofErr w:type="spellStart"/>
+      <w:proofErr w:type="gramStart"/>
       <w:r>
         <w:rPr>
           <w:color w:val="7030A0"/>
@@ -1183,6 +1184,7 @@
         <w:t>react:component</w:t>
       </w:r>
       <w:proofErr w:type="spellEnd"/>
+      <w:proofErr w:type="gramEnd"/>
       <w:r>
         <w:rPr>
           <w:color w:val="7030A0"/>
@@ -1224,7 +1226,211 @@
         </w:rPr>
         <w:t>vite</w:t>
       </w:r>
+      <w:proofErr w:type="spellEnd"/>
+    </w:p>
+    <w:p>
+      <w:pPr>
+        <w:rPr>
+          <w:color w:val="7030A0"/>
+        </w:rPr>
+      </w:pPr>
+      <w:proofErr w:type="spellStart"/>
+      <w:r>
+        <w:rPr>
+          <w:color w:val="7030A0"/>
+        </w:rPr>
+        <w:t>nx</w:t>
+      </w:r>
+      <w:proofErr w:type="spellEnd"/>
+      <w:r>
+        <w:rPr>
+          <w:color w:val="7030A0"/>
+        </w:rPr>
+        <w:t xml:space="preserve"> generate @</w:t>
+      </w:r>
+      <w:proofErr w:type="spellStart"/>
+      <w:r>
+        <w:rPr>
+          <w:color w:val="7030A0"/>
+        </w:rPr>
+        <w:t>nx</w:t>
+      </w:r>
+      <w:proofErr w:type="spellEnd"/>
+      <w:r>
+        <w:rPr>
+          <w:color w:val="7030A0"/>
+        </w:rPr>
+        <w:t>/</w:t>
+      </w:r>
+      <w:proofErr w:type="spellStart"/>
+      <w:proofErr w:type="gramStart"/>
+      <w:r>
+        <w:rPr>
+          <w:color w:val="7030A0"/>
+        </w:rPr>
+        <w:t>react:component</w:t>
+      </w:r>
+      <w:proofErr w:type="spellEnd"/>
+      <w:proofErr w:type="gramEnd"/>
+      <w:r>
+        <w:rPr>
+          <w:color w:val="7030A0"/>
+        </w:rPr>
+        <w:t xml:space="preserve"> pagination --directory=libs/task-manager/features/common/layout/pagination --</w:t>
+      </w:r>
+      <w:proofErr w:type="spellStart"/>
+      <w:r>
+        <w:rPr>
+          <w:color w:val="7030A0"/>
+        </w:rPr>
+        <w:t>unitTestRunner</w:t>
+      </w:r>
+      <w:proofErr w:type="spellEnd"/>
+      <w:r>
+        <w:rPr>
+          <w:color w:val="7030A0"/>
+        </w:rPr>
+        <w:t>=</w:t>
+      </w:r>
+      <w:proofErr w:type="spellStart"/>
+      <w:r>
+        <w:rPr>
+          <w:color w:val="7030A0"/>
+        </w:rPr>
+        <w:t>vitest</w:t>
+      </w:r>
+      <w:proofErr w:type="spellEnd"/>
+      <w:r>
+        <w:rPr>
+          <w:color w:val="7030A0"/>
+        </w:rPr>
+        <w:t xml:space="preserve"> --bundler=</w:t>
+      </w:r>
+      <w:proofErr w:type="spellStart"/>
+      <w:r>
+        <w:rPr>
+          <w:color w:val="7030A0"/>
+        </w:rPr>
+        <w:t>vite</w:t>
+      </w:r>
+      <w:proofErr w:type="spellEnd"/>
+    </w:p>
+    <w:p>
+      <w:pPr>
+        <w:rPr>
+          <w:color w:val="7030A0"/>
+        </w:rPr>
+      </w:pPr>
       <w:bookmarkStart w:id="0" w:name="_GoBack"/>
+      <w:proofErr w:type="spellStart"/>
+      <w:r>
+        <w:rPr>
+          <w:color w:val="7030A0"/>
+        </w:rPr>
+        <w:t>nx</w:t>
+      </w:r>
+      <w:proofErr w:type="spellEnd"/>
+      <w:r>
+        <w:rPr>
+          <w:color w:val="7030A0"/>
+        </w:rPr>
+        <w:t xml:space="preserve"> generate @</w:t>
+      </w:r>
+      <w:proofErr w:type="spellStart"/>
+      <w:r>
+        <w:rPr>
+          <w:color w:val="7030A0"/>
+        </w:rPr>
+        <w:t>nx</w:t>
+      </w:r>
+      <w:proofErr w:type="spellEnd"/>
+      <w:r>
+        <w:rPr>
+          <w:color w:val="7030A0"/>
+        </w:rPr>
+        <w:t>/</w:t>
+      </w:r>
+      <w:proofErr w:type="spellStart"/>
+      <w:proofErr w:type="gramStart"/>
+      <w:r>
+        <w:rPr>
+          <w:color w:val="7030A0"/>
+        </w:rPr>
+        <w:t>react:component</w:t>
+      </w:r>
+      <w:proofErr w:type="spellEnd"/>
+      <w:proofErr w:type="gramEnd"/>
+      <w:r>
+        <w:rPr>
+          <w:color w:val="7030A0"/>
+        </w:rPr>
+        <w:t xml:space="preserve"> </w:t>
+      </w:r>
+      <w:r>
+        <w:rPr>
+          <w:color w:val="7030A0"/>
+        </w:rPr>
+        <w:t>spinner</w:t>
+      </w:r>
+      <w:r>
+        <w:rPr>
+          <w:color w:val="7030A0"/>
+        </w:rPr>
+        <w:t xml:space="preserve"> --directory=libs/task-manager/features/</w:t>
+      </w:r>
+      <w:r>
+        <w:rPr>
+          <w:color w:val="7030A0"/>
+        </w:rPr>
+        <w:t>common/</w:t>
+      </w:r>
+      <w:r>
+        <w:rPr>
+          <w:color w:val="7030A0"/>
+        </w:rPr>
+        <w:t>spinner</w:t>
+      </w:r>
+      <w:r>
+        <w:rPr>
+          <w:color w:val="7030A0"/>
+        </w:rPr>
+        <w:t xml:space="preserve"> --</w:t>
+      </w:r>
+      <w:proofErr w:type="spellStart"/>
+      <w:r>
+        <w:rPr>
+          <w:color w:val="7030A0"/>
+        </w:rPr>
+        <w:t>unitTestRunner</w:t>
+      </w:r>
+      <w:proofErr w:type="spellEnd"/>
+      <w:r>
+        <w:rPr>
+          <w:color w:val="7030A0"/>
+        </w:rPr>
+        <w:t>=</w:t>
+      </w:r>
+      <w:proofErr w:type="spellStart"/>
+      <w:r>
+        <w:rPr>
+          <w:color w:val="7030A0"/>
+        </w:rPr>
+        <w:t>vitest</w:t>
+      </w:r>
+      <w:proofErr w:type="spellEnd"/>
+      <w:r>
+        <w:rPr>
+          <w:color w:val="7030A0"/>
+        </w:rPr>
+        <w:t xml:space="preserve"> --bundler=</w:t>
+      </w:r>
+      <w:proofErr w:type="spellStart"/>
+      <w:r>
+        <w:rPr>
+          <w:color w:val="7030A0"/>
+        </w:rPr>
+        <w:t>vite</w:t>
+      </w:r>
       <w:bookmarkEnd w:id="0"/>
       <w:proofErr w:type="spellEnd"/>
     </w:p>
@@ -1234,86 +1440,6 @@
           <w:color w:val="7030A0"/>
         </w:rPr>
       </w:pPr>
-      <w:proofErr w:type="spellStart"/>
-      <w:r>
-        <w:rPr>
-          <w:color w:val="7030A0"/>
-        </w:rPr>
-        <w:t>nx</w:t>
-      </w:r>
-      <w:proofErr w:type="spellEnd"/>
-      <w:r>
-        <w:rPr>
-          <w:color w:val="7030A0"/>
-        </w:rPr>
-        <w:t xml:space="preserve"> generate @</w:t>
-      </w:r>
-      <w:proofErr w:type="spellStart"/>
-      <w:r>
-        <w:rPr>
-          <w:color w:val="7030A0"/>
-        </w:rPr>
-        <w:t>nx</w:t>
-      </w:r>
-      <w:proofErr w:type="spellEnd"/>
-      <w:r>
-        <w:rPr>
-          <w:color w:val="7030A0"/>
-        </w:rPr>
-        <w:t>/</w:t>
-      </w:r>
-      <w:proofErr w:type="spellStart"/>
-      <w:proofErr w:type="gramStart"/>
-      <w:r>
-        <w:rPr>
-          <w:color w:val="7030A0"/>
-        </w:rPr>
-        <w:t>react:component</w:t>
-      </w:r>
-      <w:proofErr w:type="spellEnd"/>
-      <w:proofErr w:type="gramEnd"/>
-      <w:r>
-        <w:rPr>
-          <w:color w:val="7030A0"/>
-        </w:rPr>
-        <w:t xml:space="preserve"> pagination --directory=libs/task-manager/features/common/layout/pagination --</w:t>
-      </w:r>
-      <w:proofErr w:type="spellStart"/>
-      <w:r>
-        <w:rPr>
-          <w:color w:val="7030A0"/>
-        </w:rPr>
-        <w:t>unitTestRunner</w:t>
-      </w:r>
-      <w:proofErr w:type="spellEnd"/>
-      <w:r>
-        <w:rPr>
-          <w:color w:val="7030A0"/>
-        </w:rPr>
-        <w:t>=</w:t>
-      </w:r>
-      <w:proofErr w:type="spellStart"/>
-      <w:r>
-        <w:rPr>
-          <w:color w:val="7030A0"/>
-        </w:rPr>
-        <w:t>vitest</w:t>
-      </w:r>
-      <w:proofErr w:type="spellEnd"/>
-      <w:r>
-        <w:rPr>
-          <w:color w:val="7030A0"/>
-        </w:rPr>
-        <w:t xml:space="preserve"> --bundler=</w:t>
-      </w:r>
-      <w:proofErr w:type="spellStart"/>
-      <w:r>
-        <w:rPr>
-          <w:color w:val="7030A0"/>
-        </w:rPr>
-        <w:t>vite</w:t>
-      </w:r>
-      <w:proofErr w:type="spellEnd"/>
     </w:p>
     <w:p>
       <w:pPr>
@@ -1854,6 +1980,7 @@
           <w:szCs w:val="21"/>
           <w:shd w:val="clear" w:color="auto" w:fill="FFFFFF"/>
         </w:rPr>
+        <w:lastRenderedPageBreak/>
         <w:t>npm</w:t>
       </w:r>
       <w:proofErr w:type="spellEnd"/>

</xml_diff>